<commit_message>
SRS add User privileges
</commit_message>
<xml_diff>
--- a/PROJECT/SRS/Deprecated/AASRechtematrixv0.2.docx
+++ b/PROJECT/SRS/Deprecated/AASRechtematrixv0.2.docx
@@ -1,6 +1,6 @@
 
 <file path=word/document.xml><?xml version="1.0" encoding="utf-8"?>
-<w:document xmlns:wpc="http://schemas.microsoft.com/office/word/2010/wordprocessingCanvas" xmlns:cx="http://schemas.microsoft.com/office/drawing/2014/chartex" xmlns:cx1="http://schemas.microsoft.com/office/drawing/2015/9/8/chartex" xmlns:mc="http://schemas.openxmlformats.org/markup-compatibility/2006" xmlns:o="urn:schemas-microsoft-com:office:office" xmlns:r="http://schemas.openxmlformats.org/officeDocument/2006/relationships" xmlns:m="http://schemas.openxmlformats.org/officeDocument/2006/math" xmlns:v="urn:schemas-microsoft-com:vml" xmlns:wp14="http://schemas.microsoft.com/office/word/2010/wordprocessingDrawing" xmlns:wp="http://schemas.openxmlformats.org/drawingml/2006/wordprocessingDrawing" xmlns:w10="urn:schemas-microsoft-com:office:word" xmlns:w="http://schemas.openxmlformats.org/wordprocessingml/2006/main" xmlns:w14="http://schemas.microsoft.com/office/word/2010/wordml" xmlns:w15="http://schemas.microsoft.com/office/word/2012/wordml" xmlns:w16se="http://schemas.microsoft.com/office/word/2015/wordml/symex" xmlns:wpg="http://schemas.microsoft.com/office/word/2010/wordprocessingGroup" xmlns:wpi="http://schemas.microsoft.com/office/word/2010/wordprocessingInk" xmlns:wne="http://schemas.microsoft.com/office/word/2006/wordml" xmlns:wps="http://schemas.microsoft.com/office/word/2010/wordprocessingShape" mc:Ignorable="w14 w15 w16se wp14">
+<w:document xmlns:wpc="http://schemas.microsoft.com/office/word/2010/wordprocessingCanvas" xmlns:cx="http://schemas.microsoft.com/office/drawing/2014/chartex" xmlns:cx1="http://schemas.microsoft.com/office/drawing/2015/9/8/chartex" xmlns:cx2="http://schemas.microsoft.com/office/drawing/2015/10/21/chartex" xmlns:cx3="http://schemas.microsoft.com/office/drawing/2016/5/9/chartex" xmlns:cx4="http://schemas.microsoft.com/office/drawing/2016/5/10/chartex" xmlns:cx5="http://schemas.microsoft.com/office/drawing/2016/5/11/chartex" xmlns:cx6="http://schemas.microsoft.com/office/drawing/2016/5/12/chartex" xmlns:cx7="http://schemas.microsoft.com/office/drawing/2016/5/13/chartex" xmlns:cx8="http://schemas.microsoft.com/office/drawing/2016/5/14/chartex" xmlns:mc="http://schemas.openxmlformats.org/markup-compatibility/2006" xmlns:aink="http://schemas.microsoft.com/office/drawing/2016/ink" xmlns:am3d="http://schemas.microsoft.com/office/drawing/2017/model3d" xmlns:o="urn:schemas-microsoft-com:office:office" xmlns:r="http://schemas.openxmlformats.org/officeDocument/2006/relationships" xmlns:m="http://schemas.openxmlformats.org/officeDocument/2006/math" xmlns:v="urn:schemas-microsoft-com:vml" xmlns:wp14="http://schemas.microsoft.com/office/word/2010/wordprocessingDrawing" xmlns:wp="http://schemas.openxmlformats.org/drawingml/2006/wordprocessingDrawing" xmlns:w10="urn:schemas-microsoft-com:office:word" xmlns:w="http://schemas.openxmlformats.org/wordprocessingml/2006/main" xmlns:w14="http://schemas.microsoft.com/office/word/2010/wordml" xmlns:w15="http://schemas.microsoft.com/office/word/2012/wordml" xmlns:w16cid="http://schemas.microsoft.com/office/word/2016/wordml/cid" xmlns:w16se="http://schemas.microsoft.com/office/word/2015/wordml/symex" xmlns:wpg="http://schemas.microsoft.com/office/word/2010/wordprocessingGroup" xmlns:wpi="http://schemas.microsoft.com/office/word/2010/wordprocessingInk" xmlns:wne="http://schemas.microsoft.com/office/word/2006/wordml" xmlns:wps="http://schemas.microsoft.com/office/word/2010/wordprocessingShape" mc:Ignorable="w14 w15 w16se w16cid wp14">
   <w:body>
     <w:p>
       <w:pPr>
@@ -12,7 +12,15 @@
     </w:p>
     <w:p>
       <w:r>
-        <w:t>V0.1 – 14.03.23 – Paul Brenner</w:t>
+        <w:t>V0.</w:t>
+      </w:r>
+      <w:r>
+        <w:t>2</w:t>
+      </w:r>
+      <w:bookmarkStart w:id="0" w:name="_GoBack"/>
+      <w:bookmarkEnd w:id="0"/>
+      <w:r>
+        <w:t xml:space="preserve"> – 14.03.23 – Paul Brenner</w:t>
       </w:r>
     </w:p>
     <w:p/>
@@ -75,14 +83,12 @@
                 <w:b/>
               </w:rPr>
             </w:pPr>
-            <w:proofErr w:type="spellStart"/>
             <w:r>
               <w:rPr>
                 <w:b/>
               </w:rPr>
               <w:t>Advanced</w:t>
             </w:r>
-            <w:proofErr w:type="spellEnd"/>
           </w:p>
         </w:tc>
         <w:tc>
@@ -162,21 +168,8 @@
           </w:tcPr>
           <w:p>
             <w:r>
-              <w:t xml:space="preserve">Managing </w:t>
-            </w:r>
-            <w:proofErr w:type="spellStart"/>
-            <w:r>
-              <w:t>own</w:t>
-            </w:r>
-            <w:proofErr w:type="spellEnd"/>
-            <w:r>
-              <w:t xml:space="preserve"> </w:t>
-            </w:r>
-            <w:proofErr w:type="spellStart"/>
-            <w:r>
-              <w:t>account</w:t>
-            </w:r>
-            <w:proofErr w:type="spellEnd"/>
+              <w:t>Managing own account</w:t>
+            </w:r>
           </w:p>
         </w:tc>
         <w:tc>
@@ -221,13 +214,8 @@
           </w:tcPr>
           <w:p>
             <w:r>
-              <w:t xml:space="preserve">User </w:t>
-            </w:r>
-            <w:proofErr w:type="spellStart"/>
-            <w:r>
-              <w:t>management</w:t>
-            </w:r>
-            <w:proofErr w:type="spellEnd"/>
+              <w:t>User management</w:t>
+            </w:r>
           </w:p>
         </w:tc>
         <w:tc>
@@ -309,33 +297,29 @@
             <w:shd w:val="clear" w:color="auto" w:fill="BFBFBF" w:themeFill="background1" w:themeFillShade="BF"/>
           </w:tcPr>
           <w:p>
-            <w:r>
-              <w:t xml:space="preserve">View Asset </w:t>
-            </w:r>
-            <w:proofErr w:type="spellStart"/>
-            <w:r>
-              <w:t>details</w:t>
-            </w:r>
-            <w:proofErr w:type="spellEnd"/>
-            <w:r>
-              <w:t xml:space="preserve"> – </w:t>
+            <w:pPr>
+              <w:rPr>
+                <w:lang w:val="en-US"/>
+              </w:rPr>
+            </w:pPr>
+            <w:r>
+              <w:rPr>
+                <w:lang w:val="en-US"/>
+              </w:rPr>
+              <w:t xml:space="preserve">View Asset details – </w:t>
             </w:r>
             <w:r>
               <w:rPr>
                 <w:u w:val="single"/>
+                <w:lang w:val="en-US"/>
               </w:rPr>
               <w:t>Basic</w:t>
             </w:r>
             <w:r>
-              <w:t xml:space="preserve"> </w:t>
-            </w:r>
-            <w:proofErr w:type="spellStart"/>
-            <w:r>
-              <w:t>information</w:t>
-            </w:r>
-            <w:proofErr w:type="spellEnd"/>
-            <w:r>
-              <w:t>:</w:t>
+              <w:rPr>
+                <w:lang w:val="en-US"/>
+              </w:rPr>
+              <w:t xml:space="preserve"> information:</w:t>
             </w:r>
           </w:p>
           <w:p>
@@ -346,11 +330,9 @@
                 <w:numId w:val="1"/>
               </w:numPr>
             </w:pPr>
-            <w:proofErr w:type="spellStart"/>
             <w:r>
               <w:t>ManufacturerName</w:t>
             </w:r>
-            <w:proofErr w:type="spellEnd"/>
           </w:p>
           <w:p>
             <w:pPr>
@@ -360,13 +342,8 @@
                 <w:numId w:val="1"/>
               </w:numPr>
             </w:pPr>
-            <w:proofErr w:type="spellStart"/>
-            <w:r>
-              <w:t>Product</w:t>
-            </w:r>
-            <w:proofErr w:type="spellEnd"/>
-            <w:r>
-              <w:t xml:space="preserve"> Name</w:t>
+            <w:r>
+              <w:t>Product Name</w:t>
             </w:r>
           </w:p>
           <w:p>
@@ -377,13 +354,8 @@
                 <w:numId w:val="1"/>
               </w:numPr>
             </w:pPr>
-            <w:proofErr w:type="spellStart"/>
-            <w:r>
-              <w:t>Product</w:t>
-            </w:r>
-            <w:proofErr w:type="spellEnd"/>
-            <w:r>
-              <w:t xml:space="preserve"> ID</w:t>
+            <w:r>
+              <w:t>Product ID</w:t>
             </w:r>
           </w:p>
           <w:p/>
@@ -393,59 +365,35 @@
                 <w:i/>
               </w:rPr>
             </w:pPr>
-            <w:proofErr w:type="spellStart"/>
             <w:r>
               <w:rPr>
                 <w:i/>
               </w:rPr>
-              <w:t>Get</w:t>
-            </w:r>
-            <w:proofErr w:type="spellEnd"/>
+              <w:t xml:space="preserve">Get-Calls </w:t>
+            </w:r>
             <w:r>
               <w:rPr>
                 <w:i/>
               </w:rPr>
-              <w:t xml:space="preserve">-Calls </w:t>
+              <w:t>at</w:t>
             </w:r>
             <w:r>
               <w:rPr>
                 <w:i/>
               </w:rPr>
-              <w:t>at</w:t>
+              <w:t xml:space="preserve"> Core-Level, </w:t>
             </w:r>
             <w:r>
               <w:rPr>
                 <w:i/>
               </w:rPr>
-              <w:t xml:space="preserve"> Core-Level, </w:t>
-            </w:r>
-            <w:proofErr w:type="spellStart"/>
+              <w:t>except</w:t>
+            </w:r>
             <w:r>
               <w:rPr>
                 <w:i/>
               </w:rPr>
-              <w:t>except</w:t>
-            </w:r>
-            <w:proofErr w:type="spellEnd"/>
-            <w:r>
-              <w:rPr>
-                <w:i/>
-              </w:rPr>
-              <w:t xml:space="preserve"> </w:t>
-            </w:r>
-            <w:proofErr w:type="spellStart"/>
-            <w:r>
-              <w:rPr>
-                <w:i/>
-              </w:rPr>
-              <w:t>Concept</w:t>
-            </w:r>
-            <w:proofErr w:type="spellEnd"/>
-            <w:r>
-              <w:rPr>
-                <w:i/>
-              </w:rPr>
-              <w:t>-Description</w:t>
+              <w:t xml:space="preserve"> Concept-Description</w:t>
             </w:r>
           </w:p>
         </w:tc>
@@ -491,32 +439,17 @@
           </w:tcPr>
           <w:p>
             <w:r>
-              <w:t xml:space="preserve">View Asset </w:t>
-            </w:r>
-            <w:proofErr w:type="spellStart"/>
-            <w:r>
-              <w:t>details</w:t>
-            </w:r>
-            <w:proofErr w:type="spellEnd"/>
-            <w:r>
-              <w:t xml:space="preserve"> – </w:t>
-            </w:r>
-            <w:proofErr w:type="spellStart"/>
+              <w:t xml:space="preserve">View Asset details – </w:t>
+            </w:r>
             <w:r>
               <w:rPr>
                 <w:u w:val="single"/>
               </w:rPr>
               <w:t>Advanced</w:t>
             </w:r>
-            <w:proofErr w:type="spellEnd"/>
-            <w:r>
-              <w:t xml:space="preserve"> </w:t>
-            </w:r>
-            <w:proofErr w:type="spellStart"/>
-            <w:r>
-              <w:t>information</w:t>
-            </w:r>
-            <w:proofErr w:type="spellEnd"/>
+            <w:r>
+              <w:t xml:space="preserve"> information</w:t>
+            </w:r>
           </w:p>
           <w:p>
             <w:pPr>
@@ -559,49 +492,19 @@
               <w:rPr>
                 <w:i/>
               </w:rPr>
-              <w:t xml:space="preserve"> </w:t>
-            </w:r>
-            <w:proofErr w:type="spellStart"/>
+              <w:t xml:space="preserve"> Get-Calls </w:t>
+            </w:r>
             <w:r>
               <w:rPr>
                 <w:i/>
               </w:rPr>
-              <w:t>Get</w:t>
-            </w:r>
-            <w:proofErr w:type="spellEnd"/>
+              <w:t>at</w:t>
+            </w:r>
             <w:r>
               <w:rPr>
                 <w:i/>
               </w:rPr>
-              <w:t xml:space="preserve">-Calls </w:t>
-            </w:r>
-            <w:r>
-              <w:rPr>
-                <w:i/>
-              </w:rPr>
-              <w:t>at</w:t>
-            </w:r>
-            <w:bookmarkStart w:id="0" w:name="_GoBack"/>
-            <w:bookmarkEnd w:id="0"/>
-            <w:r>
-              <w:rPr>
-                <w:i/>
-              </w:rPr>
-              <w:t xml:space="preserve"> </w:t>
-            </w:r>
-            <w:proofErr w:type="spellStart"/>
-            <w:r>
-              <w:rPr>
-                <w:i/>
-              </w:rPr>
-              <w:t>Deep</w:t>
-            </w:r>
-            <w:proofErr w:type="spellEnd"/>
-            <w:r>
-              <w:rPr>
-                <w:i/>
-              </w:rPr>
-              <w:t>-Level</w:t>
+              <w:t xml:space="preserve"> Deep-Level</w:t>
             </w:r>
           </w:p>
         </w:tc>
@@ -643,13 +546,8 @@
           </w:tcPr>
           <w:p>
             <w:r>
-              <w:t xml:space="preserve">Download Asset </w:t>
-            </w:r>
-            <w:proofErr w:type="spellStart"/>
-            <w:r>
-              <w:t>files</w:t>
-            </w:r>
-            <w:proofErr w:type="spellEnd"/>
+              <w:t>Download Asset files</w:t>
+            </w:r>
           </w:p>
         </w:tc>
         <w:tc>
@@ -689,13 +587,8 @@
             <w:shd w:val="clear" w:color="auto" w:fill="BFBFBF" w:themeFill="background1" w:themeFillShade="BF"/>
           </w:tcPr>
           <w:p>
-            <w:proofErr w:type="spellStart"/>
-            <w:r>
-              <w:t>Administrate</w:t>
-            </w:r>
-            <w:proofErr w:type="spellEnd"/>
-            <w:r>
-              <w:t xml:space="preserve"> AAS Content</w:t>
+            <w:r>
+              <w:t>Administrate AAS Content</w:t>
             </w:r>
           </w:p>
         </w:tc>
@@ -779,7 +672,7 @@
 </file>
 
 <file path=word/endnotes.xml><?xml version="1.0" encoding="utf-8"?>
-<w:endnotes xmlns:wpc="http://schemas.microsoft.com/office/word/2010/wordprocessingCanvas" xmlns:cx="http://schemas.microsoft.com/office/drawing/2014/chartex" xmlns:cx1="http://schemas.microsoft.com/office/drawing/2015/9/8/chartex" xmlns:mc="http://schemas.openxmlformats.org/markup-compatibility/2006" xmlns:o="urn:schemas-microsoft-com:office:office" xmlns:r="http://schemas.openxmlformats.org/officeDocument/2006/relationships" xmlns:m="http://schemas.openxmlformats.org/officeDocument/2006/math" xmlns:v="urn:schemas-microsoft-com:vml" xmlns:wp14="http://schemas.microsoft.com/office/word/2010/wordprocessingDrawing" xmlns:wp="http://schemas.openxmlformats.org/drawingml/2006/wordprocessingDrawing" xmlns:w10="urn:schemas-microsoft-com:office:word" xmlns:w="http://schemas.openxmlformats.org/wordprocessingml/2006/main" xmlns:w14="http://schemas.microsoft.com/office/word/2010/wordml" xmlns:w15="http://schemas.microsoft.com/office/word/2012/wordml" xmlns:w16se="http://schemas.microsoft.com/office/word/2015/wordml/symex" xmlns:wpg="http://schemas.microsoft.com/office/word/2010/wordprocessingGroup" xmlns:wpi="http://schemas.microsoft.com/office/word/2010/wordprocessingInk" xmlns:wne="http://schemas.microsoft.com/office/word/2006/wordml" xmlns:wps="http://schemas.microsoft.com/office/word/2010/wordprocessingShape" mc:Ignorable="w14 w15 w16se wp14">
+<w:endnotes xmlns:wpc="http://schemas.microsoft.com/office/word/2010/wordprocessingCanvas" xmlns:cx="http://schemas.microsoft.com/office/drawing/2014/chartex" xmlns:cx1="http://schemas.microsoft.com/office/drawing/2015/9/8/chartex" xmlns:cx2="http://schemas.microsoft.com/office/drawing/2015/10/21/chartex" xmlns:cx3="http://schemas.microsoft.com/office/drawing/2016/5/9/chartex" xmlns:cx4="http://schemas.microsoft.com/office/drawing/2016/5/10/chartex" xmlns:cx5="http://schemas.microsoft.com/office/drawing/2016/5/11/chartex" xmlns:cx6="http://schemas.microsoft.com/office/drawing/2016/5/12/chartex" xmlns:cx7="http://schemas.microsoft.com/office/drawing/2016/5/13/chartex" xmlns:cx8="http://schemas.microsoft.com/office/drawing/2016/5/14/chartex" xmlns:mc="http://schemas.openxmlformats.org/markup-compatibility/2006" xmlns:aink="http://schemas.microsoft.com/office/drawing/2016/ink" xmlns:am3d="http://schemas.microsoft.com/office/drawing/2017/model3d" xmlns:o="urn:schemas-microsoft-com:office:office" xmlns:r="http://schemas.openxmlformats.org/officeDocument/2006/relationships" xmlns:m="http://schemas.openxmlformats.org/officeDocument/2006/math" xmlns:v="urn:schemas-microsoft-com:vml" xmlns:wp14="http://schemas.microsoft.com/office/word/2010/wordprocessingDrawing" xmlns:wp="http://schemas.openxmlformats.org/drawingml/2006/wordprocessingDrawing" xmlns:w10="urn:schemas-microsoft-com:office:word" xmlns:w="http://schemas.openxmlformats.org/wordprocessingml/2006/main" xmlns:w14="http://schemas.microsoft.com/office/word/2010/wordml" xmlns:w15="http://schemas.microsoft.com/office/word/2012/wordml" xmlns:w16cid="http://schemas.microsoft.com/office/word/2016/wordml/cid" xmlns:w16se="http://schemas.microsoft.com/office/word/2015/wordml/symex" xmlns:wpg="http://schemas.microsoft.com/office/word/2010/wordprocessingGroup" xmlns:wpi="http://schemas.microsoft.com/office/word/2010/wordprocessingInk" xmlns:wne="http://schemas.microsoft.com/office/word/2006/wordml" xmlns:wps="http://schemas.microsoft.com/office/word/2010/wordprocessingShape" mc:Ignorable="w14 w15 w16se w16cid wp14">
   <w:endnote w:type="separator" w:id="-1">
     <w:p>
       <w:pPr>
@@ -804,7 +697,7 @@
 </file>
 
 <file path=word/footer1.xml><?xml version="1.0" encoding="utf-8"?>
-<w:ftr xmlns:wpc="http://schemas.microsoft.com/office/word/2010/wordprocessingCanvas" xmlns:cx="http://schemas.microsoft.com/office/drawing/2014/chartex" xmlns:cx1="http://schemas.microsoft.com/office/drawing/2015/9/8/chartex" xmlns:mc="http://schemas.openxmlformats.org/markup-compatibility/2006" xmlns:o="urn:schemas-microsoft-com:office:office" xmlns:r="http://schemas.openxmlformats.org/officeDocument/2006/relationships" xmlns:m="http://schemas.openxmlformats.org/officeDocument/2006/math" xmlns:v="urn:schemas-microsoft-com:vml" xmlns:wp14="http://schemas.microsoft.com/office/word/2010/wordprocessingDrawing" xmlns:wp="http://schemas.openxmlformats.org/drawingml/2006/wordprocessingDrawing" xmlns:w10="urn:schemas-microsoft-com:office:word" xmlns:w="http://schemas.openxmlformats.org/wordprocessingml/2006/main" xmlns:w14="http://schemas.microsoft.com/office/word/2010/wordml" xmlns:w15="http://schemas.microsoft.com/office/word/2012/wordml" xmlns:w16se="http://schemas.microsoft.com/office/word/2015/wordml/symex" xmlns:wpg="http://schemas.microsoft.com/office/word/2010/wordprocessingGroup" xmlns:wpi="http://schemas.microsoft.com/office/word/2010/wordprocessingInk" xmlns:wne="http://schemas.microsoft.com/office/word/2006/wordml" xmlns:wps="http://schemas.microsoft.com/office/word/2010/wordprocessingShape" mc:Ignorable="w14 w15 w16se wp14">
+<w:ftr xmlns:wpc="http://schemas.microsoft.com/office/word/2010/wordprocessingCanvas" xmlns:cx="http://schemas.microsoft.com/office/drawing/2014/chartex" xmlns:cx1="http://schemas.microsoft.com/office/drawing/2015/9/8/chartex" xmlns:cx2="http://schemas.microsoft.com/office/drawing/2015/10/21/chartex" xmlns:cx3="http://schemas.microsoft.com/office/drawing/2016/5/9/chartex" xmlns:cx4="http://schemas.microsoft.com/office/drawing/2016/5/10/chartex" xmlns:cx5="http://schemas.microsoft.com/office/drawing/2016/5/11/chartex" xmlns:cx6="http://schemas.microsoft.com/office/drawing/2016/5/12/chartex" xmlns:cx7="http://schemas.microsoft.com/office/drawing/2016/5/13/chartex" xmlns:cx8="http://schemas.microsoft.com/office/drawing/2016/5/14/chartex" xmlns:mc="http://schemas.openxmlformats.org/markup-compatibility/2006" xmlns:aink="http://schemas.microsoft.com/office/drawing/2016/ink" xmlns:am3d="http://schemas.microsoft.com/office/drawing/2017/model3d" xmlns:o="urn:schemas-microsoft-com:office:office" xmlns:r="http://schemas.openxmlformats.org/officeDocument/2006/relationships" xmlns:m="http://schemas.openxmlformats.org/officeDocument/2006/math" xmlns:v="urn:schemas-microsoft-com:vml" xmlns:wp14="http://schemas.microsoft.com/office/word/2010/wordprocessingDrawing" xmlns:wp="http://schemas.openxmlformats.org/drawingml/2006/wordprocessingDrawing" xmlns:w10="urn:schemas-microsoft-com:office:word" xmlns:w="http://schemas.openxmlformats.org/wordprocessingml/2006/main" xmlns:w14="http://schemas.microsoft.com/office/word/2010/wordml" xmlns:w15="http://schemas.microsoft.com/office/word/2012/wordml" xmlns:w16cid="http://schemas.microsoft.com/office/word/2016/wordml/cid" xmlns:w16se="http://schemas.microsoft.com/office/word/2015/wordml/symex" xmlns:wpg="http://schemas.microsoft.com/office/word/2010/wordprocessingGroup" xmlns:wpi="http://schemas.microsoft.com/office/word/2010/wordprocessingInk" xmlns:wne="http://schemas.microsoft.com/office/word/2006/wordml" xmlns:wps="http://schemas.microsoft.com/office/word/2010/wordprocessingShape" mc:Ignorable="w14 w15 w16se w16cid wp14">
   <w:p>
     <w:pPr>
       <w:pStyle w:val="Fuzeile"/>
@@ -814,7 +707,7 @@
 </file>
 
 <file path=word/footer2.xml><?xml version="1.0" encoding="utf-8"?>
-<w:ftr xmlns:wpc="http://schemas.microsoft.com/office/word/2010/wordprocessingCanvas" xmlns:cx="http://schemas.microsoft.com/office/drawing/2014/chartex" xmlns:cx1="http://schemas.microsoft.com/office/drawing/2015/9/8/chartex" xmlns:mc="http://schemas.openxmlformats.org/markup-compatibility/2006" xmlns:o="urn:schemas-microsoft-com:office:office" xmlns:r="http://schemas.openxmlformats.org/officeDocument/2006/relationships" xmlns:m="http://schemas.openxmlformats.org/officeDocument/2006/math" xmlns:v="urn:schemas-microsoft-com:vml" xmlns:wp14="http://schemas.microsoft.com/office/word/2010/wordprocessingDrawing" xmlns:wp="http://schemas.openxmlformats.org/drawingml/2006/wordprocessingDrawing" xmlns:w10="urn:schemas-microsoft-com:office:word" xmlns:w="http://schemas.openxmlformats.org/wordprocessingml/2006/main" xmlns:w14="http://schemas.microsoft.com/office/word/2010/wordml" xmlns:w15="http://schemas.microsoft.com/office/word/2012/wordml" xmlns:w16se="http://schemas.microsoft.com/office/word/2015/wordml/symex" xmlns:wpg="http://schemas.microsoft.com/office/word/2010/wordprocessingGroup" xmlns:wpi="http://schemas.microsoft.com/office/word/2010/wordprocessingInk" xmlns:wne="http://schemas.microsoft.com/office/word/2006/wordml" xmlns:wps="http://schemas.microsoft.com/office/word/2010/wordprocessingShape" mc:Ignorable="w14 w15 w16se wp14">
+<w:ftr xmlns:wpc="http://schemas.microsoft.com/office/word/2010/wordprocessingCanvas" xmlns:cx="http://schemas.microsoft.com/office/drawing/2014/chartex" xmlns:cx1="http://schemas.microsoft.com/office/drawing/2015/9/8/chartex" xmlns:cx2="http://schemas.microsoft.com/office/drawing/2015/10/21/chartex" xmlns:cx3="http://schemas.microsoft.com/office/drawing/2016/5/9/chartex" xmlns:cx4="http://schemas.microsoft.com/office/drawing/2016/5/10/chartex" xmlns:cx5="http://schemas.microsoft.com/office/drawing/2016/5/11/chartex" xmlns:cx6="http://schemas.microsoft.com/office/drawing/2016/5/12/chartex" xmlns:cx7="http://schemas.microsoft.com/office/drawing/2016/5/13/chartex" xmlns:cx8="http://schemas.microsoft.com/office/drawing/2016/5/14/chartex" xmlns:mc="http://schemas.openxmlformats.org/markup-compatibility/2006" xmlns:aink="http://schemas.microsoft.com/office/drawing/2016/ink" xmlns:am3d="http://schemas.microsoft.com/office/drawing/2017/model3d" xmlns:o="urn:schemas-microsoft-com:office:office" xmlns:r="http://schemas.openxmlformats.org/officeDocument/2006/relationships" xmlns:m="http://schemas.openxmlformats.org/officeDocument/2006/math" xmlns:v="urn:schemas-microsoft-com:vml" xmlns:wp14="http://schemas.microsoft.com/office/word/2010/wordprocessingDrawing" xmlns:wp="http://schemas.openxmlformats.org/drawingml/2006/wordprocessingDrawing" xmlns:w10="urn:schemas-microsoft-com:office:word" xmlns:w="http://schemas.openxmlformats.org/wordprocessingml/2006/main" xmlns:w14="http://schemas.microsoft.com/office/word/2010/wordml" xmlns:w15="http://schemas.microsoft.com/office/word/2012/wordml" xmlns:w16cid="http://schemas.microsoft.com/office/word/2016/wordml/cid" xmlns:w16se="http://schemas.microsoft.com/office/word/2015/wordml/symex" xmlns:wpg="http://schemas.microsoft.com/office/word/2010/wordprocessingGroup" xmlns:wpi="http://schemas.microsoft.com/office/word/2010/wordprocessingInk" xmlns:wne="http://schemas.microsoft.com/office/word/2006/wordml" xmlns:wps="http://schemas.microsoft.com/office/word/2010/wordprocessingShape" mc:Ignorable="w14 w15 w16se w16cid wp14">
   <w:p>
     <w:pPr>
       <w:pStyle w:val="Fuzeile"/>
@@ -824,7 +717,7 @@
 </file>
 
 <file path=word/footer3.xml><?xml version="1.0" encoding="utf-8"?>
-<w:ftr xmlns:wpc="http://schemas.microsoft.com/office/word/2010/wordprocessingCanvas" xmlns:cx="http://schemas.microsoft.com/office/drawing/2014/chartex" xmlns:cx1="http://schemas.microsoft.com/office/drawing/2015/9/8/chartex" xmlns:mc="http://schemas.openxmlformats.org/markup-compatibility/2006" xmlns:o="urn:schemas-microsoft-com:office:office" xmlns:r="http://schemas.openxmlformats.org/officeDocument/2006/relationships" xmlns:m="http://schemas.openxmlformats.org/officeDocument/2006/math" xmlns:v="urn:schemas-microsoft-com:vml" xmlns:wp14="http://schemas.microsoft.com/office/word/2010/wordprocessingDrawing" xmlns:wp="http://schemas.openxmlformats.org/drawingml/2006/wordprocessingDrawing" xmlns:w10="urn:schemas-microsoft-com:office:word" xmlns:w="http://schemas.openxmlformats.org/wordprocessingml/2006/main" xmlns:w14="http://schemas.microsoft.com/office/word/2010/wordml" xmlns:w15="http://schemas.microsoft.com/office/word/2012/wordml" xmlns:w16se="http://schemas.microsoft.com/office/word/2015/wordml/symex" xmlns:wpg="http://schemas.microsoft.com/office/word/2010/wordprocessingGroup" xmlns:wpi="http://schemas.microsoft.com/office/word/2010/wordprocessingInk" xmlns:wne="http://schemas.microsoft.com/office/word/2006/wordml" xmlns:wps="http://schemas.microsoft.com/office/word/2010/wordprocessingShape" mc:Ignorable="w14 w15 w16se wp14">
+<w:ftr xmlns:wpc="http://schemas.microsoft.com/office/word/2010/wordprocessingCanvas" xmlns:cx="http://schemas.microsoft.com/office/drawing/2014/chartex" xmlns:cx1="http://schemas.microsoft.com/office/drawing/2015/9/8/chartex" xmlns:cx2="http://schemas.microsoft.com/office/drawing/2015/10/21/chartex" xmlns:cx3="http://schemas.microsoft.com/office/drawing/2016/5/9/chartex" xmlns:cx4="http://schemas.microsoft.com/office/drawing/2016/5/10/chartex" xmlns:cx5="http://schemas.microsoft.com/office/drawing/2016/5/11/chartex" xmlns:cx6="http://schemas.microsoft.com/office/drawing/2016/5/12/chartex" xmlns:cx7="http://schemas.microsoft.com/office/drawing/2016/5/13/chartex" xmlns:cx8="http://schemas.microsoft.com/office/drawing/2016/5/14/chartex" xmlns:mc="http://schemas.openxmlformats.org/markup-compatibility/2006" xmlns:aink="http://schemas.microsoft.com/office/drawing/2016/ink" xmlns:am3d="http://schemas.microsoft.com/office/drawing/2017/model3d" xmlns:o="urn:schemas-microsoft-com:office:office" xmlns:r="http://schemas.openxmlformats.org/officeDocument/2006/relationships" xmlns:m="http://schemas.openxmlformats.org/officeDocument/2006/math" xmlns:v="urn:schemas-microsoft-com:vml" xmlns:wp14="http://schemas.microsoft.com/office/word/2010/wordprocessingDrawing" xmlns:wp="http://schemas.openxmlformats.org/drawingml/2006/wordprocessingDrawing" xmlns:w10="urn:schemas-microsoft-com:office:word" xmlns:w="http://schemas.openxmlformats.org/wordprocessingml/2006/main" xmlns:w14="http://schemas.microsoft.com/office/word/2010/wordml" xmlns:w15="http://schemas.microsoft.com/office/word/2012/wordml" xmlns:w16cid="http://schemas.microsoft.com/office/word/2016/wordml/cid" xmlns:w16se="http://schemas.microsoft.com/office/word/2015/wordml/symex" xmlns:wpg="http://schemas.microsoft.com/office/word/2010/wordprocessingGroup" xmlns:wpi="http://schemas.microsoft.com/office/word/2010/wordprocessingInk" xmlns:wne="http://schemas.microsoft.com/office/word/2006/wordml" xmlns:wps="http://schemas.microsoft.com/office/word/2010/wordprocessingShape" mc:Ignorable="w14 w15 w16se w16cid wp14">
   <w:p>
     <w:pPr>
       <w:pStyle w:val="Fuzeile"/>
@@ -834,7 +727,7 @@
 </file>
 
 <file path=word/footnotes.xml><?xml version="1.0" encoding="utf-8"?>
-<w:footnotes xmlns:wpc="http://schemas.microsoft.com/office/word/2010/wordprocessingCanvas" xmlns:cx="http://schemas.microsoft.com/office/drawing/2014/chartex" xmlns:cx1="http://schemas.microsoft.com/office/drawing/2015/9/8/chartex" xmlns:mc="http://schemas.openxmlformats.org/markup-compatibility/2006" xmlns:o="urn:schemas-microsoft-com:office:office" xmlns:r="http://schemas.openxmlformats.org/officeDocument/2006/relationships" xmlns:m="http://schemas.openxmlformats.org/officeDocument/2006/math" xmlns:v="urn:schemas-microsoft-com:vml" xmlns:wp14="http://schemas.microsoft.com/office/word/2010/wordprocessingDrawing" xmlns:wp="http://schemas.openxmlformats.org/drawingml/2006/wordprocessingDrawing" xmlns:w10="urn:schemas-microsoft-com:office:word" xmlns:w="http://schemas.openxmlformats.org/wordprocessingml/2006/main" xmlns:w14="http://schemas.microsoft.com/office/word/2010/wordml" xmlns:w15="http://schemas.microsoft.com/office/word/2012/wordml" xmlns:w16se="http://schemas.microsoft.com/office/word/2015/wordml/symex" xmlns:wpg="http://schemas.microsoft.com/office/word/2010/wordprocessingGroup" xmlns:wpi="http://schemas.microsoft.com/office/word/2010/wordprocessingInk" xmlns:wne="http://schemas.microsoft.com/office/word/2006/wordml" xmlns:wps="http://schemas.microsoft.com/office/word/2010/wordprocessingShape" mc:Ignorable="w14 w15 w16se wp14">
+<w:footnotes xmlns:wpc="http://schemas.microsoft.com/office/word/2010/wordprocessingCanvas" xmlns:cx="http://schemas.microsoft.com/office/drawing/2014/chartex" xmlns:cx1="http://schemas.microsoft.com/office/drawing/2015/9/8/chartex" xmlns:cx2="http://schemas.microsoft.com/office/drawing/2015/10/21/chartex" xmlns:cx3="http://schemas.microsoft.com/office/drawing/2016/5/9/chartex" xmlns:cx4="http://schemas.microsoft.com/office/drawing/2016/5/10/chartex" xmlns:cx5="http://schemas.microsoft.com/office/drawing/2016/5/11/chartex" xmlns:cx6="http://schemas.microsoft.com/office/drawing/2016/5/12/chartex" xmlns:cx7="http://schemas.microsoft.com/office/drawing/2016/5/13/chartex" xmlns:cx8="http://schemas.microsoft.com/office/drawing/2016/5/14/chartex" xmlns:mc="http://schemas.openxmlformats.org/markup-compatibility/2006" xmlns:aink="http://schemas.microsoft.com/office/drawing/2016/ink" xmlns:am3d="http://schemas.microsoft.com/office/drawing/2017/model3d" xmlns:o="urn:schemas-microsoft-com:office:office" xmlns:r="http://schemas.openxmlformats.org/officeDocument/2006/relationships" xmlns:m="http://schemas.openxmlformats.org/officeDocument/2006/math" xmlns:v="urn:schemas-microsoft-com:vml" xmlns:wp14="http://schemas.microsoft.com/office/word/2010/wordprocessingDrawing" xmlns:wp="http://schemas.openxmlformats.org/drawingml/2006/wordprocessingDrawing" xmlns:w10="urn:schemas-microsoft-com:office:word" xmlns:w="http://schemas.openxmlformats.org/wordprocessingml/2006/main" xmlns:w14="http://schemas.microsoft.com/office/word/2010/wordml" xmlns:w15="http://schemas.microsoft.com/office/word/2012/wordml" xmlns:w16cid="http://schemas.microsoft.com/office/word/2016/wordml/cid" xmlns:w16se="http://schemas.microsoft.com/office/word/2015/wordml/symex" xmlns:wpg="http://schemas.microsoft.com/office/word/2010/wordprocessingGroup" xmlns:wpi="http://schemas.microsoft.com/office/word/2010/wordprocessingInk" xmlns:wne="http://schemas.microsoft.com/office/word/2006/wordml" xmlns:wps="http://schemas.microsoft.com/office/word/2010/wordprocessingShape" mc:Ignorable="w14 w15 w16se w16cid wp14">
   <w:footnote w:type="separator" w:id="-1">
     <w:p>
       <w:pPr>
@@ -859,7 +752,7 @@
 </file>
 
 <file path=word/header1.xml><?xml version="1.0" encoding="utf-8"?>
-<w:hdr xmlns:wpc="http://schemas.microsoft.com/office/word/2010/wordprocessingCanvas" xmlns:cx="http://schemas.microsoft.com/office/drawing/2014/chartex" xmlns:cx1="http://schemas.microsoft.com/office/drawing/2015/9/8/chartex" xmlns:mc="http://schemas.openxmlformats.org/markup-compatibility/2006" xmlns:o="urn:schemas-microsoft-com:office:office" xmlns:r="http://schemas.openxmlformats.org/officeDocument/2006/relationships" xmlns:m="http://schemas.openxmlformats.org/officeDocument/2006/math" xmlns:v="urn:schemas-microsoft-com:vml" xmlns:wp14="http://schemas.microsoft.com/office/word/2010/wordprocessingDrawing" xmlns:wp="http://schemas.openxmlformats.org/drawingml/2006/wordprocessingDrawing" xmlns:w10="urn:schemas-microsoft-com:office:word" xmlns:w="http://schemas.openxmlformats.org/wordprocessingml/2006/main" xmlns:w14="http://schemas.microsoft.com/office/word/2010/wordml" xmlns:w15="http://schemas.microsoft.com/office/word/2012/wordml" xmlns:w16se="http://schemas.microsoft.com/office/word/2015/wordml/symex" xmlns:wpg="http://schemas.microsoft.com/office/word/2010/wordprocessingGroup" xmlns:wpi="http://schemas.microsoft.com/office/word/2010/wordprocessingInk" xmlns:wne="http://schemas.microsoft.com/office/word/2006/wordml" xmlns:wps="http://schemas.microsoft.com/office/word/2010/wordprocessingShape" mc:Ignorable="w14 w15 w16se wp14">
+<w:hdr xmlns:wpc="http://schemas.microsoft.com/office/word/2010/wordprocessingCanvas" xmlns:cx="http://schemas.microsoft.com/office/drawing/2014/chartex" xmlns:cx1="http://schemas.microsoft.com/office/drawing/2015/9/8/chartex" xmlns:cx2="http://schemas.microsoft.com/office/drawing/2015/10/21/chartex" xmlns:cx3="http://schemas.microsoft.com/office/drawing/2016/5/9/chartex" xmlns:cx4="http://schemas.microsoft.com/office/drawing/2016/5/10/chartex" xmlns:cx5="http://schemas.microsoft.com/office/drawing/2016/5/11/chartex" xmlns:cx6="http://schemas.microsoft.com/office/drawing/2016/5/12/chartex" xmlns:cx7="http://schemas.microsoft.com/office/drawing/2016/5/13/chartex" xmlns:cx8="http://schemas.microsoft.com/office/drawing/2016/5/14/chartex" xmlns:mc="http://schemas.openxmlformats.org/markup-compatibility/2006" xmlns:aink="http://schemas.microsoft.com/office/drawing/2016/ink" xmlns:am3d="http://schemas.microsoft.com/office/drawing/2017/model3d" xmlns:o="urn:schemas-microsoft-com:office:office" xmlns:r="http://schemas.openxmlformats.org/officeDocument/2006/relationships" xmlns:m="http://schemas.openxmlformats.org/officeDocument/2006/math" xmlns:v="urn:schemas-microsoft-com:vml" xmlns:wp14="http://schemas.microsoft.com/office/word/2010/wordprocessingDrawing" xmlns:wp="http://schemas.openxmlformats.org/drawingml/2006/wordprocessingDrawing" xmlns:w10="urn:schemas-microsoft-com:office:word" xmlns:w="http://schemas.openxmlformats.org/wordprocessingml/2006/main" xmlns:w14="http://schemas.microsoft.com/office/word/2010/wordml" xmlns:w15="http://schemas.microsoft.com/office/word/2012/wordml" xmlns:w16cid="http://schemas.microsoft.com/office/word/2016/wordml/cid" xmlns:w16se="http://schemas.microsoft.com/office/word/2015/wordml/symex" xmlns:wpg="http://schemas.microsoft.com/office/word/2010/wordprocessingGroup" xmlns:wpi="http://schemas.microsoft.com/office/word/2010/wordprocessingInk" xmlns:wne="http://schemas.microsoft.com/office/word/2006/wordml" xmlns:wps="http://schemas.microsoft.com/office/word/2010/wordprocessingShape" mc:Ignorable="w14 w15 w16se w16cid wp14">
   <w:p>
     <w:pPr>
       <w:pStyle w:val="Kopfzeile"/>
@@ -869,7 +762,7 @@
 </file>
 
 <file path=word/header2.xml><?xml version="1.0" encoding="utf-8"?>
-<w:hdr xmlns:wpc="http://schemas.microsoft.com/office/word/2010/wordprocessingCanvas" xmlns:cx="http://schemas.microsoft.com/office/drawing/2014/chartex" xmlns:cx1="http://schemas.microsoft.com/office/drawing/2015/9/8/chartex" xmlns:mc="http://schemas.openxmlformats.org/markup-compatibility/2006" xmlns:o="urn:schemas-microsoft-com:office:office" xmlns:r="http://schemas.openxmlformats.org/officeDocument/2006/relationships" xmlns:m="http://schemas.openxmlformats.org/officeDocument/2006/math" xmlns:v="urn:schemas-microsoft-com:vml" xmlns:wp14="http://schemas.microsoft.com/office/word/2010/wordprocessingDrawing" xmlns:wp="http://schemas.openxmlformats.org/drawingml/2006/wordprocessingDrawing" xmlns:w10="urn:schemas-microsoft-com:office:word" xmlns:w="http://schemas.openxmlformats.org/wordprocessingml/2006/main" xmlns:w14="http://schemas.microsoft.com/office/word/2010/wordml" xmlns:w15="http://schemas.microsoft.com/office/word/2012/wordml" xmlns:w16se="http://schemas.microsoft.com/office/word/2015/wordml/symex" xmlns:wpg="http://schemas.microsoft.com/office/word/2010/wordprocessingGroup" xmlns:wpi="http://schemas.microsoft.com/office/word/2010/wordprocessingInk" xmlns:wne="http://schemas.microsoft.com/office/word/2006/wordml" xmlns:wps="http://schemas.microsoft.com/office/word/2010/wordprocessingShape" mc:Ignorable="w14 w15 w16se wp14">
+<w:hdr xmlns:wpc="http://schemas.microsoft.com/office/word/2010/wordprocessingCanvas" xmlns:cx="http://schemas.microsoft.com/office/drawing/2014/chartex" xmlns:cx1="http://schemas.microsoft.com/office/drawing/2015/9/8/chartex" xmlns:cx2="http://schemas.microsoft.com/office/drawing/2015/10/21/chartex" xmlns:cx3="http://schemas.microsoft.com/office/drawing/2016/5/9/chartex" xmlns:cx4="http://schemas.microsoft.com/office/drawing/2016/5/10/chartex" xmlns:cx5="http://schemas.microsoft.com/office/drawing/2016/5/11/chartex" xmlns:cx6="http://schemas.microsoft.com/office/drawing/2016/5/12/chartex" xmlns:cx7="http://schemas.microsoft.com/office/drawing/2016/5/13/chartex" xmlns:cx8="http://schemas.microsoft.com/office/drawing/2016/5/14/chartex" xmlns:mc="http://schemas.openxmlformats.org/markup-compatibility/2006" xmlns:aink="http://schemas.microsoft.com/office/drawing/2016/ink" xmlns:am3d="http://schemas.microsoft.com/office/drawing/2017/model3d" xmlns:o="urn:schemas-microsoft-com:office:office" xmlns:r="http://schemas.openxmlformats.org/officeDocument/2006/relationships" xmlns:m="http://schemas.openxmlformats.org/officeDocument/2006/math" xmlns:v="urn:schemas-microsoft-com:vml" xmlns:wp14="http://schemas.microsoft.com/office/word/2010/wordprocessingDrawing" xmlns:wp="http://schemas.openxmlformats.org/drawingml/2006/wordprocessingDrawing" xmlns:w10="urn:schemas-microsoft-com:office:word" xmlns:w="http://schemas.openxmlformats.org/wordprocessingml/2006/main" xmlns:w14="http://schemas.microsoft.com/office/word/2010/wordml" xmlns:w15="http://schemas.microsoft.com/office/word/2012/wordml" xmlns:w16cid="http://schemas.microsoft.com/office/word/2016/wordml/cid" xmlns:w16se="http://schemas.microsoft.com/office/word/2015/wordml/symex" xmlns:wpg="http://schemas.microsoft.com/office/word/2010/wordprocessingGroup" xmlns:wpi="http://schemas.microsoft.com/office/word/2010/wordprocessingInk" xmlns:wne="http://schemas.microsoft.com/office/word/2006/wordml" xmlns:wps="http://schemas.microsoft.com/office/word/2010/wordprocessingShape" mc:Ignorable="w14 w15 w16se w16cid wp14">
   <w:p>
     <w:pPr>
       <w:pStyle w:val="Kopfzeile"/>
@@ -879,7 +772,7 @@
 </file>
 
 <file path=word/header3.xml><?xml version="1.0" encoding="utf-8"?>
-<w:hdr xmlns:wpc="http://schemas.microsoft.com/office/word/2010/wordprocessingCanvas" xmlns:cx="http://schemas.microsoft.com/office/drawing/2014/chartex" xmlns:cx1="http://schemas.microsoft.com/office/drawing/2015/9/8/chartex" xmlns:mc="http://schemas.openxmlformats.org/markup-compatibility/2006" xmlns:o="urn:schemas-microsoft-com:office:office" xmlns:r="http://schemas.openxmlformats.org/officeDocument/2006/relationships" xmlns:m="http://schemas.openxmlformats.org/officeDocument/2006/math" xmlns:v="urn:schemas-microsoft-com:vml" xmlns:wp14="http://schemas.microsoft.com/office/word/2010/wordprocessingDrawing" xmlns:wp="http://schemas.openxmlformats.org/drawingml/2006/wordprocessingDrawing" xmlns:w10="urn:schemas-microsoft-com:office:word" xmlns:w="http://schemas.openxmlformats.org/wordprocessingml/2006/main" xmlns:w14="http://schemas.microsoft.com/office/word/2010/wordml" xmlns:w15="http://schemas.microsoft.com/office/word/2012/wordml" xmlns:w16se="http://schemas.microsoft.com/office/word/2015/wordml/symex" xmlns:wpg="http://schemas.microsoft.com/office/word/2010/wordprocessingGroup" xmlns:wpi="http://schemas.microsoft.com/office/word/2010/wordprocessingInk" xmlns:wne="http://schemas.microsoft.com/office/word/2006/wordml" xmlns:wps="http://schemas.microsoft.com/office/word/2010/wordprocessingShape" mc:Ignorable="w14 w15 w16se wp14">
+<w:hdr xmlns:wpc="http://schemas.microsoft.com/office/word/2010/wordprocessingCanvas" xmlns:cx="http://schemas.microsoft.com/office/drawing/2014/chartex" xmlns:cx1="http://schemas.microsoft.com/office/drawing/2015/9/8/chartex" xmlns:cx2="http://schemas.microsoft.com/office/drawing/2015/10/21/chartex" xmlns:cx3="http://schemas.microsoft.com/office/drawing/2016/5/9/chartex" xmlns:cx4="http://schemas.microsoft.com/office/drawing/2016/5/10/chartex" xmlns:cx5="http://schemas.microsoft.com/office/drawing/2016/5/11/chartex" xmlns:cx6="http://schemas.microsoft.com/office/drawing/2016/5/12/chartex" xmlns:cx7="http://schemas.microsoft.com/office/drawing/2016/5/13/chartex" xmlns:cx8="http://schemas.microsoft.com/office/drawing/2016/5/14/chartex" xmlns:mc="http://schemas.openxmlformats.org/markup-compatibility/2006" xmlns:aink="http://schemas.microsoft.com/office/drawing/2016/ink" xmlns:am3d="http://schemas.microsoft.com/office/drawing/2017/model3d" xmlns:o="urn:schemas-microsoft-com:office:office" xmlns:r="http://schemas.openxmlformats.org/officeDocument/2006/relationships" xmlns:m="http://schemas.openxmlformats.org/officeDocument/2006/math" xmlns:v="urn:schemas-microsoft-com:vml" xmlns:wp14="http://schemas.microsoft.com/office/word/2010/wordprocessingDrawing" xmlns:wp="http://schemas.openxmlformats.org/drawingml/2006/wordprocessingDrawing" xmlns:w10="urn:schemas-microsoft-com:office:word" xmlns:w="http://schemas.openxmlformats.org/wordprocessingml/2006/main" xmlns:w14="http://schemas.microsoft.com/office/word/2010/wordml" xmlns:w15="http://schemas.microsoft.com/office/word/2012/wordml" xmlns:w16cid="http://schemas.microsoft.com/office/word/2016/wordml/cid" xmlns:w16se="http://schemas.microsoft.com/office/word/2015/wordml/symex" xmlns:wpg="http://schemas.microsoft.com/office/word/2010/wordprocessingGroup" xmlns:wpi="http://schemas.microsoft.com/office/word/2010/wordprocessingInk" xmlns:wne="http://schemas.microsoft.com/office/word/2006/wordml" xmlns:wps="http://schemas.microsoft.com/office/word/2010/wordprocessingShape" mc:Ignorable="w14 w15 w16se w16cid wp14">
   <w:p>
     <w:pPr>
       <w:pStyle w:val="Kopfzeile"/>
@@ -889,7 +782,7 @@
 </file>
 
 <file path=word/numbering.xml><?xml version="1.0" encoding="utf-8"?>
-<w:numbering xmlns:wpc="http://schemas.microsoft.com/office/word/2010/wordprocessingCanvas" xmlns:cx="http://schemas.microsoft.com/office/drawing/2014/chartex" xmlns:cx1="http://schemas.microsoft.com/office/drawing/2015/9/8/chartex" xmlns:mc="http://schemas.openxmlformats.org/markup-compatibility/2006" xmlns:o="urn:schemas-microsoft-com:office:office" xmlns:r="http://schemas.openxmlformats.org/officeDocument/2006/relationships" xmlns:m="http://schemas.openxmlformats.org/officeDocument/2006/math" xmlns:v="urn:schemas-microsoft-com:vml" xmlns:wp14="http://schemas.microsoft.com/office/word/2010/wordprocessingDrawing" xmlns:wp="http://schemas.openxmlformats.org/drawingml/2006/wordprocessingDrawing" xmlns:w10="urn:schemas-microsoft-com:office:word" xmlns:w="http://schemas.openxmlformats.org/wordprocessingml/2006/main" xmlns:w14="http://schemas.microsoft.com/office/word/2010/wordml" xmlns:w15="http://schemas.microsoft.com/office/word/2012/wordml" xmlns:w16se="http://schemas.microsoft.com/office/word/2015/wordml/symex" xmlns:wpg="http://schemas.microsoft.com/office/word/2010/wordprocessingGroup" xmlns:wpi="http://schemas.microsoft.com/office/word/2010/wordprocessingInk" xmlns:wne="http://schemas.microsoft.com/office/word/2006/wordml" xmlns:wps="http://schemas.microsoft.com/office/word/2010/wordprocessingShape" mc:Ignorable="w14 w15 w16se wp14">
+<w:numbering xmlns:wpc="http://schemas.microsoft.com/office/word/2010/wordprocessingCanvas" xmlns:cx="http://schemas.microsoft.com/office/drawing/2014/chartex" xmlns:cx1="http://schemas.microsoft.com/office/drawing/2015/9/8/chartex" xmlns:cx2="http://schemas.microsoft.com/office/drawing/2015/10/21/chartex" xmlns:cx3="http://schemas.microsoft.com/office/drawing/2016/5/9/chartex" xmlns:cx4="http://schemas.microsoft.com/office/drawing/2016/5/10/chartex" xmlns:cx5="http://schemas.microsoft.com/office/drawing/2016/5/11/chartex" xmlns:cx6="http://schemas.microsoft.com/office/drawing/2016/5/12/chartex" xmlns:cx7="http://schemas.microsoft.com/office/drawing/2016/5/13/chartex" xmlns:cx8="http://schemas.microsoft.com/office/drawing/2016/5/14/chartex" xmlns:mc="http://schemas.openxmlformats.org/markup-compatibility/2006" xmlns:aink="http://schemas.microsoft.com/office/drawing/2016/ink" xmlns:am3d="http://schemas.microsoft.com/office/drawing/2017/model3d" xmlns:o="urn:schemas-microsoft-com:office:office" xmlns:r="http://schemas.openxmlformats.org/officeDocument/2006/relationships" xmlns:m="http://schemas.openxmlformats.org/officeDocument/2006/math" xmlns:v="urn:schemas-microsoft-com:vml" xmlns:wp14="http://schemas.microsoft.com/office/word/2010/wordprocessingDrawing" xmlns:wp="http://schemas.openxmlformats.org/drawingml/2006/wordprocessingDrawing" xmlns:w10="urn:schemas-microsoft-com:office:word" xmlns:w="http://schemas.openxmlformats.org/wordprocessingml/2006/main" xmlns:w14="http://schemas.microsoft.com/office/word/2010/wordml" xmlns:w15="http://schemas.microsoft.com/office/word/2012/wordml" xmlns:w16cid="http://schemas.microsoft.com/office/word/2016/wordml/cid" xmlns:w16se="http://schemas.microsoft.com/office/word/2015/wordml/symex" xmlns:wpg="http://schemas.microsoft.com/office/word/2010/wordprocessingGroup" xmlns:wpi="http://schemas.microsoft.com/office/word/2010/wordprocessingInk" xmlns:wne="http://schemas.microsoft.com/office/word/2006/wordml" xmlns:wps="http://schemas.microsoft.com/office/word/2010/wordprocessingShape" mc:Ignorable="w14 w15 w16se w16cid wp14">
   <w:abstractNum w:abstractNumId="0" w15:restartNumberingAfterBreak="0">
     <w:nsid w:val="39047DA4"/>
     <w:multiLevelType w:val="hybridMultilevel"/>
@@ -1009,7 +902,7 @@
 </file>
 
 <file path=word/styles.xml><?xml version="1.0" encoding="utf-8"?>
-<w:styles xmlns:mc="http://schemas.openxmlformats.org/markup-compatibility/2006" xmlns:r="http://schemas.openxmlformats.org/officeDocument/2006/relationships" xmlns:w="http://schemas.openxmlformats.org/wordprocessingml/2006/main" xmlns:w14="http://schemas.microsoft.com/office/word/2010/wordml" xmlns:w15="http://schemas.microsoft.com/office/word/2012/wordml" xmlns:w16se="http://schemas.microsoft.com/office/word/2015/wordml/symex" mc:Ignorable="w14 w15 w16se">
+<w:styles xmlns:mc="http://schemas.openxmlformats.org/markup-compatibility/2006" xmlns:r="http://schemas.openxmlformats.org/officeDocument/2006/relationships" xmlns:w="http://schemas.openxmlformats.org/wordprocessingml/2006/main" xmlns:w14="http://schemas.microsoft.com/office/word/2010/wordml" xmlns:w15="http://schemas.microsoft.com/office/word/2012/wordml" xmlns:w16cid="http://schemas.microsoft.com/office/word/2016/wordml/cid" xmlns:w16se="http://schemas.microsoft.com/office/word/2015/wordml/symex" mc:Ignorable="w14 w15 w16se w16cid">
   <w:docDefaults>
     <w:rPrDefault>
       <w:rPr>
@@ -1025,7 +918,7 @@
       </w:pPr>
     </w:pPrDefault>
   </w:docDefaults>
-  <w:latentStyles w:defLockedState="0" w:defUIPriority="99" w:defSemiHidden="0" w:defUnhideWhenUsed="0" w:defQFormat="0" w:count="371">
+  <w:latentStyles w:defLockedState="0" w:defUIPriority="99" w:defSemiHidden="0" w:defUnhideWhenUsed="0" w:defQFormat="0" w:count="375">
     <w:lsdException w:name="Normal" w:uiPriority="0" w:qFormat="1"/>
     <w:lsdException w:name="heading 1" w:uiPriority="9" w:qFormat="1"/>
     <w:lsdException w:name="heading 2" w:semiHidden="1" w:uiPriority="9" w:unhideWhenUsed="1" w:qFormat="1"/>
@@ -1131,7 +1024,6 @@
     <w:lsdException w:name="HTML Sample" w:semiHidden="1" w:unhideWhenUsed="1"/>
     <w:lsdException w:name="HTML Typewriter" w:semiHidden="1" w:unhideWhenUsed="1"/>
     <w:lsdException w:name="HTML Variable" w:semiHidden="1" w:unhideWhenUsed="1"/>
-    <w:lsdException w:name="Normal Table" w:semiHidden="1" w:unhideWhenUsed="1"/>
     <w:lsdException w:name="annotation subject" w:semiHidden="1" w:unhideWhenUsed="1"/>
     <w:lsdException w:name="No List" w:semiHidden="1" w:unhideWhenUsed="1"/>
     <w:lsdException w:name="Outline List 1" w:semiHidden="1" w:unhideWhenUsed="1"/>
@@ -1175,10 +1067,8 @@
     <w:lsdException w:name="Table Elegant" w:semiHidden="1" w:unhideWhenUsed="1"/>
     <w:lsdException w:name="Table Professional" w:semiHidden="1" w:unhideWhenUsed="1"/>
     <w:lsdException w:name="Table Subtle 1" w:semiHidden="1" w:unhideWhenUsed="1"/>
-    <w:lsdException w:name="Table Subtle 2" w:semiHidden="1" w:unhideWhenUsed="1"/>
     <w:lsdException w:name="Table Web 1" w:semiHidden="1" w:unhideWhenUsed="1"/>
     <w:lsdException w:name="Table Web 2" w:semiHidden="1" w:unhideWhenUsed="1"/>
-    <w:lsdException w:name="Table Web 3" w:semiHidden="1" w:unhideWhenUsed="1"/>
     <w:lsdException w:name="Balloon Text" w:semiHidden="1" w:unhideWhenUsed="1"/>
     <w:lsdException w:name="Table Grid" w:uiPriority="59"/>
     <w:lsdException w:name="Table Theme" w:semiHidden="1" w:unhideWhenUsed="1"/>
@@ -1397,6 +1287,10 @@
     <w:lsdException w:name="List Table 5 Dark Accent 6" w:uiPriority="50"/>
     <w:lsdException w:name="List Table 6 Colorful Accent 6" w:uiPriority="51"/>
     <w:lsdException w:name="List Table 7 Colorful Accent 6" w:uiPriority="52"/>
+    <w:lsdException w:name="Mention" w:semiHidden="1" w:unhideWhenUsed="1"/>
+    <w:lsdException w:name="Smart Hyperlink" w:semiHidden="1" w:unhideWhenUsed="1"/>
+    <w:lsdException w:name="Hashtag" w:semiHidden="1" w:unhideWhenUsed="1"/>
+    <w:lsdException w:name="Unresolved Mention" w:semiHidden="1" w:unhideWhenUsed="1"/>
   </w:latentStyles>
   <w:style w:type="paragraph" w:default="1" w:styleId="Standard">
     <w:name w:val="Normal"/>

</xml_diff>